<commit_message>
Updated the Test Case Execution file
</commit_message>
<xml_diff>
--- a/VWO_Project/Design Requirements Document.docx
+++ b/VWO_Project/Design Requirements Document.docx
@@ -7,14 +7,76 @@
         <w:rPr>
           <w:b/>
           <w:bCs/>
-        </w:rPr>
-      </w:pPr>
-      <w:r>
-        <w:rPr>
-          <w:b/>
-          <w:bCs/>
+          <w:sz w:val="28"/>
+          <w:szCs w:val="28"/>
+          <w:u w:val="thick"/>
+        </w:rPr>
+      </w:pPr>
+      <w:r>
+        <w:rPr>
+          <w:b/>
+          <w:bCs/>
+          <w:sz w:val="28"/>
+          <w:szCs w:val="28"/>
+          <w:u w:val="thick"/>
         </w:rPr>
         <w:t>Design Requirements Document</w:t>
+      </w:r>
+    </w:p>
+    <w:p>
+      <w:r>
+        <w:rPr>
+          <w:b/>
+          <w:bCs/>
+        </w:rPr>
+        <w:t>Project</w:t>
+      </w:r>
+      <w:r>
+        <w:t>: VWO Application – Authentication Module</w:t>
+      </w:r>
+      <w:r>
+        <w:br/>
+      </w:r>
+      <w:r>
+        <w:rPr>
+          <w:b/>
+          <w:bCs/>
+        </w:rPr>
+        <w:t>Prepared by</w:t>
+      </w:r>
+      <w:r>
+        <w:t xml:space="preserve">: </w:t>
+      </w:r>
+      <w:r>
+        <w:t>Nagashree</w:t>
+      </w:r>
+      <w:r>
+        <w:br/>
+      </w:r>
+      <w:r>
+        <w:rPr>
+          <w:b/>
+          <w:bCs/>
+        </w:rPr>
+        <w:t>Prepared on</w:t>
+      </w:r>
+      <w:r>
+        <w:t xml:space="preserve">: </w:t>
+      </w:r>
+      <w:r>
+        <w:t>0</w:t>
+      </w:r>
+      <w:r>
+        <w:t>2</w:t>
+      </w:r>
+      <w:r>
+        <w:t>-</w:t>
+      </w:r>
+      <w:r>
+        <w:t>Aug</w:t>
+      </w:r>
+      <w:r>
+        <w:t>-2023</w:t>
       </w:r>
     </w:p>
     <w:p>
@@ -256,21 +318,7 @@
           <w:b/>
           <w:bCs/>
         </w:rPr>
-        <w:t xml:space="preserve">Functional </w:t>
-      </w:r>
-      <w:r>
-        <w:rPr>
-          <w:b/>
-          <w:bCs/>
-        </w:rPr>
-        <w:t>Behaviour</w:t>
-      </w:r>
-      <w:r>
-        <w:rPr>
-          <w:b/>
-          <w:bCs/>
-        </w:rPr>
-        <w:t>:</w:t>
+        <w:t>Functional Behaviour:</w:t>
       </w:r>
     </w:p>
     <w:p>
@@ -328,7 +376,65 @@
         <w:t>"Forgot Password" and "SSO" redirect to separate flows</w:t>
       </w:r>
     </w:p>
-    <w:p/>
+    <w:p>
+      <w:r>
+        <w:rPr>
+          <w:noProof/>
+        </w:rPr>
+        <w:lastRenderedPageBreak/>
+        <w:drawing>
+          <wp:inline distT="0" distB="0" distL="0" distR="0" wp14:anchorId="0FAE8B49" wp14:editId="0EBAC753">
+            <wp:extent cx="4479060" cy="2518913"/>
+            <wp:effectExtent l="0" t="0" r="0" b="0"/>
+            <wp:docPr id="802386040" name="Picture 1"/>
+            <wp:cNvGraphicFramePr>
+              <a:graphicFrameLocks xmlns:a="http://schemas.openxmlformats.org/drawingml/2006/main" noChangeAspect="1"/>
+            </wp:cNvGraphicFramePr>
+            <a:graphic xmlns:a="http://schemas.openxmlformats.org/drawingml/2006/main">
+              <a:graphicData uri="http://schemas.openxmlformats.org/drawingml/2006/picture">
+                <pic:pic xmlns:pic="http://schemas.openxmlformats.org/drawingml/2006/picture">
+                  <pic:nvPicPr>
+                    <pic:cNvPr id="0" name="Picture 1"/>
+                    <pic:cNvPicPr>
+                      <a:picLocks noChangeAspect="1" noChangeArrowheads="1"/>
+                    </pic:cNvPicPr>
+                  </pic:nvPicPr>
+                  <pic:blipFill>
+                    <a:blip r:embed="rId6" cstate="print">
+                      <a:extLst>
+                        <a:ext uri="{28A0092B-C50C-407E-A947-70E740481C1C}">
+                          <a14:useLocalDpi xmlns:a14="http://schemas.microsoft.com/office/drawing/2010/main" val="0"/>
+                        </a:ext>
+                      </a:extLst>
+                    </a:blip>
+                    <a:srcRect/>
+                    <a:stretch>
+                      <a:fillRect/>
+                    </a:stretch>
+                  </pic:blipFill>
+                  <pic:spPr bwMode="auto">
+                    <a:xfrm>
+                      <a:off x="0" y="0"/>
+                      <a:ext cx="4482320" cy="2520746"/>
+                    </a:xfrm>
+                    <a:prstGeom prst="rect">
+                      <a:avLst/>
+                    </a:prstGeom>
+                    <a:noFill/>
+                    <a:ln>
+                      <a:noFill/>
+                    </a:ln>
+                  </pic:spPr>
+                </pic:pic>
+              </a:graphicData>
+            </a:graphic>
+          </wp:inline>
+        </w:drawing>
+      </w:r>
+      <w:r>
+        <w:br/>
+      </w:r>
+    </w:p>
     <w:p>
       <w:pPr>
         <w:rPr>
@@ -437,22 +543,7 @@
           <w:b/>
           <w:bCs/>
         </w:rPr>
-        <w:lastRenderedPageBreak/>
-        <w:t xml:space="preserve">Functional </w:t>
-      </w:r>
-      <w:r>
-        <w:rPr>
-          <w:b/>
-          <w:bCs/>
-        </w:rPr>
-        <w:t>Behaviour</w:t>
-      </w:r>
-      <w:r>
-        <w:rPr>
-          <w:b/>
-          <w:bCs/>
-        </w:rPr>
-        <w:t>:</w:t>
+        <w:t>Functional Behaviour:</w:t>
       </w:r>
     </w:p>
     <w:p>
@@ -499,6 +590,61 @@
         <w:t>On click "Back" – navigates to Login page</w:t>
       </w:r>
     </w:p>
+    <w:p>
+      <w:r>
+        <w:rPr>
+          <w:noProof/>
+        </w:rPr>
+        <w:drawing>
+          <wp:inline distT="0" distB="0" distL="0" distR="0" wp14:anchorId="238A5010" wp14:editId="2506BE2F">
+            <wp:extent cx="4264310" cy="2398143"/>
+            <wp:effectExtent l="0" t="0" r="3175" b="2540"/>
+            <wp:docPr id="1524589690" name="Picture 2"/>
+            <wp:cNvGraphicFramePr>
+              <a:graphicFrameLocks xmlns:a="http://schemas.openxmlformats.org/drawingml/2006/main" noChangeAspect="1"/>
+            </wp:cNvGraphicFramePr>
+            <a:graphic xmlns:a="http://schemas.openxmlformats.org/drawingml/2006/main">
+              <a:graphicData uri="http://schemas.openxmlformats.org/drawingml/2006/picture">
+                <pic:pic xmlns:pic="http://schemas.openxmlformats.org/drawingml/2006/picture">
+                  <pic:nvPicPr>
+                    <pic:cNvPr id="0" name="Picture 3"/>
+                    <pic:cNvPicPr>
+                      <a:picLocks noChangeAspect="1" noChangeArrowheads="1"/>
+                    </pic:cNvPicPr>
+                  </pic:nvPicPr>
+                  <pic:blipFill>
+                    <a:blip r:embed="rId7" cstate="print">
+                      <a:extLst>
+                        <a:ext uri="{28A0092B-C50C-407E-A947-70E740481C1C}">
+                          <a14:useLocalDpi xmlns:a14="http://schemas.microsoft.com/office/drawing/2010/main" val="0"/>
+                        </a:ext>
+                      </a:extLst>
+                    </a:blip>
+                    <a:srcRect/>
+                    <a:stretch>
+                      <a:fillRect/>
+                    </a:stretch>
+                  </pic:blipFill>
+                  <pic:spPr bwMode="auto">
+                    <a:xfrm>
+                      <a:off x="0" y="0"/>
+                      <a:ext cx="4269156" cy="2400868"/>
+                    </a:xfrm>
+                    <a:prstGeom prst="rect">
+                      <a:avLst/>
+                    </a:prstGeom>
+                    <a:noFill/>
+                    <a:ln>
+                      <a:noFill/>
+                    </a:ln>
+                  </pic:spPr>
+                </pic:pic>
+              </a:graphicData>
+            </a:graphic>
+          </wp:inline>
+        </w:drawing>
+      </w:r>
+    </w:p>
     <w:p/>
     <w:p>
       <w:pPr>
@@ -626,21 +772,7 @@
           <w:b/>
           <w:bCs/>
         </w:rPr>
-        <w:t xml:space="preserve">Functional </w:t>
-      </w:r>
-      <w:r>
-        <w:rPr>
-          <w:b/>
-          <w:bCs/>
-        </w:rPr>
-        <w:t>Behaviour</w:t>
-      </w:r>
-      <w:r>
-        <w:rPr>
-          <w:b/>
-          <w:bCs/>
-        </w:rPr>
-        <w:t>:</w:t>
+        <w:t>Functional Behaviour:</w:t>
       </w:r>
     </w:p>
     <w:p>
@@ -687,6 +819,61 @@
         <w:t>Left panel form, right panel UI marketing content</w:t>
       </w:r>
     </w:p>
+    <w:p>
+      <w:r>
+        <w:rPr>
+          <w:noProof/>
+        </w:rPr>
+        <w:drawing>
+          <wp:inline distT="0" distB="0" distL="0" distR="0" wp14:anchorId="1C3A58AB" wp14:editId="39A90A8E">
+            <wp:extent cx="4459857" cy="2508114"/>
+            <wp:effectExtent l="0" t="0" r="0" b="6985"/>
+            <wp:docPr id="816443689" name="Picture 3"/>
+            <wp:cNvGraphicFramePr>
+              <a:graphicFrameLocks xmlns:a="http://schemas.openxmlformats.org/drawingml/2006/main" noChangeAspect="1"/>
+            </wp:cNvGraphicFramePr>
+            <a:graphic xmlns:a="http://schemas.openxmlformats.org/drawingml/2006/main">
+              <a:graphicData uri="http://schemas.openxmlformats.org/drawingml/2006/picture">
+                <pic:pic xmlns:pic="http://schemas.openxmlformats.org/drawingml/2006/picture">
+                  <pic:nvPicPr>
+                    <pic:cNvPr id="0" name="Picture 5"/>
+                    <pic:cNvPicPr>
+                      <a:picLocks noChangeAspect="1" noChangeArrowheads="1"/>
+                    </pic:cNvPicPr>
+                  </pic:nvPicPr>
+                  <pic:blipFill>
+                    <a:blip r:embed="rId8" cstate="print">
+                      <a:extLst>
+                        <a:ext uri="{28A0092B-C50C-407E-A947-70E740481C1C}">
+                          <a14:useLocalDpi xmlns:a14="http://schemas.microsoft.com/office/drawing/2010/main" val="0"/>
+                        </a:ext>
+                      </a:extLst>
+                    </a:blip>
+                    <a:srcRect/>
+                    <a:stretch>
+                      <a:fillRect/>
+                    </a:stretch>
+                  </pic:blipFill>
+                  <pic:spPr bwMode="auto">
+                    <a:xfrm>
+                      <a:off x="0" y="0"/>
+                      <a:ext cx="4480043" cy="2519466"/>
+                    </a:xfrm>
+                    <a:prstGeom prst="rect">
+                      <a:avLst/>
+                    </a:prstGeom>
+                    <a:noFill/>
+                    <a:ln>
+                      <a:noFill/>
+                    </a:ln>
+                  </pic:spPr>
+                </pic:pic>
+              </a:graphicData>
+            </a:graphic>
+          </wp:inline>
+        </w:drawing>
+      </w:r>
+    </w:p>
     <w:p/>
     <w:p>
       <w:pPr>
@@ -792,6 +979,7 @@
         </w:numPr>
       </w:pPr>
       <w:r>
+        <w:lastRenderedPageBreak/>
         <w:t>Sidebar with testimonials and brand logos (Redbull, Ubisoft, eBay)</w:t>
       </w:r>
     </w:p>
@@ -843,7 +1031,6 @@
         </w:numPr>
       </w:pPr>
       <w:r>
-        <w:lastRenderedPageBreak/>
         <w:t>Email must be business domain (e.g. no Gmail/Yahoo)</w:t>
       </w:r>
     </w:p>
@@ -891,6 +1078,61 @@
         <w:t>No credit card required text as trust element</w:t>
       </w:r>
     </w:p>
+    <w:p>
+      <w:r>
+        <w:rPr>
+          <w:noProof/>
+        </w:rPr>
+        <w:drawing>
+          <wp:inline distT="0" distB="0" distL="0" distR="0" wp14:anchorId="05896607" wp14:editId="7F995D9B">
+            <wp:extent cx="4402364" cy="2475781"/>
+            <wp:effectExtent l="0" t="0" r="0" b="1270"/>
+            <wp:docPr id="482105931" name="Picture 4"/>
+            <wp:cNvGraphicFramePr>
+              <a:graphicFrameLocks xmlns:a="http://schemas.openxmlformats.org/drawingml/2006/main" noChangeAspect="1"/>
+            </wp:cNvGraphicFramePr>
+            <a:graphic xmlns:a="http://schemas.openxmlformats.org/drawingml/2006/main">
+              <a:graphicData uri="http://schemas.openxmlformats.org/drawingml/2006/picture">
+                <pic:pic xmlns:pic="http://schemas.openxmlformats.org/drawingml/2006/picture">
+                  <pic:nvPicPr>
+                    <pic:cNvPr id="0" name="Picture 7"/>
+                    <pic:cNvPicPr>
+                      <a:picLocks noChangeAspect="1" noChangeArrowheads="1"/>
+                    </pic:cNvPicPr>
+                  </pic:nvPicPr>
+                  <pic:blipFill>
+                    <a:blip r:embed="rId9" cstate="print">
+                      <a:extLst>
+                        <a:ext uri="{28A0092B-C50C-407E-A947-70E740481C1C}">
+                          <a14:useLocalDpi xmlns:a14="http://schemas.microsoft.com/office/drawing/2010/main" val="0"/>
+                        </a:ext>
+                      </a:extLst>
+                    </a:blip>
+                    <a:srcRect/>
+                    <a:stretch>
+                      <a:fillRect/>
+                    </a:stretch>
+                  </pic:blipFill>
+                  <pic:spPr bwMode="auto">
+                    <a:xfrm>
+                      <a:off x="0" y="0"/>
+                      <a:ext cx="4417402" cy="2484238"/>
+                    </a:xfrm>
+                    <a:prstGeom prst="rect">
+                      <a:avLst/>
+                    </a:prstGeom>
+                    <a:noFill/>
+                    <a:ln>
+                      <a:noFill/>
+                    </a:ln>
+                  </pic:spPr>
+                </pic:pic>
+              </a:graphicData>
+            </a:graphic>
+          </wp:inline>
+        </w:drawing>
+      </w:r>
+    </w:p>
     <w:p/>
     <w:p>
       <w:pPr>
@@ -911,6 +1153,14 @@
       <w:tblPr>
         <w:tblW w:w="0" w:type="auto"/>
         <w:tblCellSpacing w:w="15" w:type="dxa"/>
+        <w:tblBorders>
+          <w:top w:val="single" w:sz="4" w:space="0" w:color="auto"/>
+          <w:left w:val="single" w:sz="4" w:space="0" w:color="auto"/>
+          <w:bottom w:val="single" w:sz="4" w:space="0" w:color="auto"/>
+          <w:right w:val="single" w:sz="4" w:space="0" w:color="auto"/>
+          <w:insideH w:val="single" w:sz="4" w:space="0" w:color="auto"/>
+          <w:insideV w:val="single" w:sz="4" w:space="0" w:color="auto"/>
+        </w:tblBorders>
         <w:tblCellMar>
           <w:top w:w="15" w:type="dxa"/>
           <w:left w:w="15" w:type="dxa"/>
@@ -920,8 +1170,8 @@
         <w:tblLook w:val="04A0" w:firstRow="1" w:lastRow="0" w:firstColumn="1" w:lastColumn="0" w:noHBand="0" w:noVBand="1"/>
       </w:tblPr>
       <w:tblGrid>
-        <w:gridCol w:w="1601"/>
-        <w:gridCol w:w="7425"/>
+        <w:gridCol w:w="1621"/>
+        <w:gridCol w:w="7395"/>
       </w:tblGrid>
       <w:tr>
         <w:trPr>
@@ -1171,6 +1421,7 @@
           <w:b/>
           <w:bCs/>
         </w:rPr>
+        <w:lastRenderedPageBreak/>
         <w:t>Observations / Improvement Suggestions</w:t>
       </w:r>
     </w:p>
@@ -1277,60 +1528,6 @@
           <w:vanish/>
         </w:rPr>
       </w:pPr>
-      <w:r>
-        <w:rPr>
-          <w:noProof/>
-        </w:rPr>
-        <w:lastRenderedPageBreak/>
-        <w:drawing>
-          <wp:inline distT="0" distB="0" distL="0" distR="0" wp14:anchorId="5019164A" wp14:editId="7273A1AC">
-            <wp:extent cx="5966060" cy="7806906"/>
-            <wp:effectExtent l="0" t="0" r="0" b="3810"/>
-            <wp:docPr id="1263148960" name="Picture 3"/>
-            <wp:cNvGraphicFramePr>
-              <a:graphicFrameLocks xmlns:a="http://schemas.openxmlformats.org/drawingml/2006/main" noChangeAspect="1"/>
-            </wp:cNvGraphicFramePr>
-            <a:graphic xmlns:a="http://schemas.openxmlformats.org/drawingml/2006/main">
-              <a:graphicData uri="http://schemas.openxmlformats.org/drawingml/2006/picture">
-                <pic:pic xmlns:pic="http://schemas.openxmlformats.org/drawingml/2006/picture">
-                  <pic:nvPicPr>
-                    <pic:cNvPr id="0" name="Picture 77"/>
-                    <pic:cNvPicPr>
-                      <a:picLocks noChangeAspect="1" noChangeArrowheads="1"/>
-                    </pic:cNvPicPr>
-                  </pic:nvPicPr>
-                  <pic:blipFill>
-                    <a:blip r:embed="rId6">
-                      <a:extLst>
-                        <a:ext uri="{28A0092B-C50C-407E-A947-70E740481C1C}">
-                          <a14:useLocalDpi xmlns:a14="http://schemas.microsoft.com/office/drawing/2010/main" val="0"/>
-                        </a:ext>
-                      </a:extLst>
-                    </a:blip>
-                    <a:srcRect/>
-                    <a:stretch>
-                      <a:fillRect/>
-                    </a:stretch>
-                  </pic:blipFill>
-                  <pic:spPr bwMode="auto">
-                    <a:xfrm>
-                      <a:off x="0" y="0"/>
-                      <a:ext cx="5968612" cy="7810246"/>
-                    </a:xfrm>
-                    <a:prstGeom prst="rect">
-                      <a:avLst/>
-                    </a:prstGeom>
-                    <a:noFill/>
-                    <a:ln>
-                      <a:noFill/>
-                    </a:ln>
-                  </pic:spPr>
-                </pic:pic>
-              </a:graphicData>
-            </a:graphic>
-          </wp:inline>
-        </w:drawing>
-      </w:r>
     </w:p>
     <w:p/>
     <w:sectPr>
@@ -3319,6 +3516,7 @@
   <w:style w:type="character" w:default="1" w:styleId="DefaultParagraphFont">
     <w:name w:val="Default Paragraph Font"/>
     <w:uiPriority w:val="1"/>
+    <w:semiHidden/>
     <w:unhideWhenUsed/>
   </w:style>
   <w:style w:type="table" w:default="1" w:styleId="TableNormal">

</xml_diff>